<commit_message>
New translations facilitator_guidelines - la relation d_euler preuve.docx (French)
</commit_message>
<xml_diff>
--- a/facilitation_guides/translation/fra/Facilitator_guidelines - La relation d_Euler PREUVE.docx
+++ b/facilitation_guides/translation/fra/Facilitator_guidelines - La relation d_Euler PREUVE.docx
@@ -781,7 +781,7 @@
                 <w:u w:val="none"/>
                 <w:vertAlign w:val="baseline"/>
               </w:rPr>
-              <w:t xml:space="preserve">N. d'étudiant·e·s</w:t>
+              <w:t xml:space="preserve">N. Assistant·e·s</w:t>
             </w:r>
           </w:p>
         </w:tc>
@@ -1476,7 +1476,7 @@
                 <w:u w:val="none"/>
                 <w:vertAlign w:val="baseline"/>
               </w:rPr>
-              <w:t xml:space="preserve">Introducion générale vidéo VMC</w:t>
+              <w:t xml:space="preserve">Introduction générale vidéo VMC</w:t>
             </w:r>
           </w:p>
         </w:tc>

</xml_diff>